<commit_message>
DTNN-564 Add scan API
</commit_message>
<xml_diff>
--- a/stor/file-offload-api.docx
+++ b/stor/file-offload-api.docx
@@ -325,6 +325,88 @@
             </w:pPr>
             <w:r>
               <w:t>Delete a bundle from persistent storage by Storage ID.</w:t>
+            </w:r>
+          </w:p>
+        </w:tc>
+      </w:tr>
+      <w:tr>
+        <w:trPr>
+          <w:cnfStyle w:val="000000100000" w:firstRow="0" w:lastRow="0" w:firstColumn="0" w:lastColumn="0" w:oddVBand="0" w:evenVBand="0" w:oddHBand="1" w:evenHBand="0" w:firstRowFirstColumn="0" w:firstRowLastColumn="0" w:lastRowFirstColumn="0" w:lastRowLastColumn="0"/>
+        </w:trPr>
+        <w:tc>
+          <w:tcPr>
+            <w:tcW w:w="3223" w:type="pct"/>
+          </w:tcPr>
+          <w:p>
+            <w:pPr>
+              <w:pStyle w:val="Compact"/>
+              <w:rPr>
+                <w:rStyle w:val="VerbatimChar"/>
+              </w:rPr>
+            </w:pPr>
+            <w:r>
+              <w:rPr>
+                <w:rStyle w:val="VerbatimChar"/>
+              </w:rPr>
+              <w:t>static int BPL_file_offload_scan(</w:t>
+            </w:r>
+            <w:r>
+              <w:rPr>
+                <w:rStyle w:val="VerbatimChar"/>
+              </w:rPr>
+              <w:t>BPL_file_offload_svc_t *</w:t>
+            </w:r>
+            <w:r>
+              <w:rPr>
+                <w:rStyle w:val="VerbatimChar"/>
+              </w:rPr>
+              <w:t xml:space="preserve">svc, </w:t>
+            </w:r>
+            <w:r>
+              <w:rPr>
+                <w:rStyle w:val="VerbatimChar"/>
+              </w:rPr>
+              <w:t>BPL_cache_module_valtype_t vt, const void **val)</w:t>
+            </w:r>
+          </w:p>
+        </w:tc>
+        <w:tc>
+          <w:tcPr>
+            <w:tcW w:w="1777" w:type="pct"/>
+          </w:tcPr>
+          <w:p>
+            <w:pPr>
+              <w:pStyle w:val="Compact"/>
+            </w:pPr>
+            <w:r>
+              <w:rPr>
+                <w:rStyle w:val="VerbatimChar"/>
+              </w:rPr>
+              <w:t>Scans persistent storage for stored bundles. Return</w:t>
+            </w:r>
+            <w:r>
+              <w:rPr>
+                <w:rStyle w:val="VerbatimChar"/>
+              </w:rPr>
+              <w:t>s</w:t>
+            </w:r>
+            <w:r>
+              <w:rPr>
+                <w:rStyle w:val="VerbatimChar"/>
+              </w:rPr>
+              <w:t xml:space="preserve"> an iterable list of bundles in "val". vt is a data structure type for an iterable list of bundle</w:t>
+            </w:r>
+            <w:r>
+              <w:rPr>
+                <w:rStyle w:val="VerbatimChar"/>
+              </w:rPr>
+              <w:t>s</w:t>
+            </w:r>
+            <w:r>
+              <w:rPr>
+                <w:rStyle w:val="VerbatimChar"/>
+              </w:rPr>
+              <w:t>.</w:t>
             </w:r>
           </w:p>
         </w:tc>
@@ -710,6 +792,13 @@
     <w:lsdException w:name="Placeholder Text" w:semiHidden="1"/>
     <w:lsdException w:name="Light Shading"/>
     <w:lsdException w:name="Light List"/>
+    <w:lsdException w:name="Light Grid"/>
+    <w:lsdException w:name="Medium Shading 1"/>
+    <w:lsdException w:name="Medium Shading 2"/>
+    <w:lsdException w:name="Medium List 1"/>
+    <w:lsdException w:name="Medium List 2"/>
+    <w:lsdException w:name="Medium Grid 1"/>
+    <w:lsdException w:name="Medium Grid 2"/>
     <w:lsdException w:name="Medium Grid 3"/>
     <w:lsdException w:name="Dark List"/>
     <w:lsdException w:name="Colorful Shading"/>

</xml_diff>